<commit_message>
Added .netcore syllabus index
</commit_message>
<xml_diff>
--- a/Resumes/DotnetCorewithAngular-Fresher.docx
+++ b/Resumes/DotnetCorewithAngular-Fresher.docx
@@ -134,7 +134,7 @@
           <w:bCs/>
         </w:rPr>
         <w:pict w14:anchorId="30D602E7">
-          <v:rect id="_x0000_i1098" style="width:0;height:1.5pt" o:hralign="center" o:hrstd="t" o:hr="t" fillcolor="#a0a0a0" stroked="f"/>
+          <v:rect id="_x0000_i1025" style="width:0;height:1.5pt" o:hralign="center" o:hrstd="t" o:hr="t" fillcolor="#a0a0a0" stroked="f"/>
         </w:pict>
       </w:r>
     </w:p>
@@ -143,12 +143,14 @@
         <w:rPr>
           <w:b/>
           <w:bCs/>
+          <w:color w:val="E97132" w:themeColor="accent2"/>
         </w:rPr>
       </w:pPr>
       <w:r>
         <w:rPr>
           <w:b/>
           <w:bCs/>
+          <w:color w:val="E97132" w:themeColor="accent2"/>
         </w:rPr>
         <w:t>Objective</w:t>
       </w:r>
@@ -171,7 +173,7 @@
           <w:bCs/>
         </w:rPr>
         <w:pict w14:anchorId="1D3A1D74">
-          <v:rect id="_x0000_i1099" style="width:0;height:1.5pt" o:hralign="center" o:hrstd="t" o:hr="t" fillcolor="#a0a0a0" stroked="f"/>
+          <v:rect id="_x0000_i1026" style="width:0;height:1.5pt" o:hralign="center" o:hrstd="t" o:hr="t" fillcolor="#a0a0a0" stroked="f"/>
         </w:pict>
       </w:r>
     </w:p>
@@ -359,7 +361,7 @@
           <w:bCs/>
         </w:rPr>
         <w:pict w14:anchorId="5988B432">
-          <v:rect id="_x0000_i1100" style="width:0;height:1.5pt" o:hralign="center" o:hrstd="t" o:hr="t" fillcolor="#a0a0a0" stroked="f"/>
+          <v:rect id="_x0000_i1027" style="width:0;height:1.5pt" o:hralign="center" o:hrstd="t" o:hr="t" fillcolor="#a0a0a0" stroked="f"/>
         </w:pict>
       </w:r>
     </w:p>
@@ -627,7 +629,7 @@
           <w:bCs/>
         </w:rPr>
         <w:pict w14:anchorId="6C75BFD2">
-          <v:rect id="_x0000_i1101" style="width:0;height:1.5pt" o:hralign="center" o:hrstd="t" o:hr="t" fillcolor="#a0a0a0" stroked="f"/>
+          <v:rect id="_x0000_i1028" style="width:0;height:1.5pt" o:hralign="center" o:hrstd="t" o:hr="t" fillcolor="#a0a0a0" stroked="f"/>
         </w:pict>
       </w:r>
     </w:p>
@@ -691,7 +693,7 @@
           <w:bCs/>
         </w:rPr>
         <w:pict w14:anchorId="7C4CDD70">
-          <v:rect id="_x0000_i1102" style="width:0;height:1.5pt" o:hralign="center" o:hrstd="t" o:hr="t" fillcolor="#a0a0a0" stroked="f"/>
+          <v:rect id="_x0000_i1029" style="width:0;height:1.5pt" o:hralign="center" o:hrstd="t" o:hr="t" fillcolor="#a0a0a0" stroked="f"/>
         </w:pict>
       </w:r>
     </w:p>
@@ -756,7 +758,7 @@
           <w:bCs/>
         </w:rPr>
         <w:pict w14:anchorId="7201B654">
-          <v:rect id="_x0000_i1114" style="width:0;height:1.5pt" o:hralign="center" o:hrstd="t" o:hr="t" fillcolor="#a0a0a0" stroked="f"/>
+          <v:rect id="_x0000_i1030" style="width:0;height:1.5pt" o:hralign="center" o:hrstd="t" o:hr="t" fillcolor="#a0a0a0" stroked="f"/>
         </w:pict>
       </w:r>
     </w:p>
@@ -821,7 +823,7 @@
           <w:bCs/>
         </w:rPr>
         <w:pict w14:anchorId="2BD7FF29">
-          <v:rect id="_x0000_i1103" style="width:0;height:1.5pt" o:hralign="center" o:hrstd="t" o:hr="t" fillcolor="#a0a0a0" stroked="f"/>
+          <v:rect id="_x0000_i1031" style="width:0;height:1.5pt" o:hralign="center" o:hrstd="t" o:hr="t" fillcolor="#a0a0a0" stroked="f"/>
         </w:pict>
       </w:r>
     </w:p>
@@ -897,7 +899,7 @@
           <w:bCs/>
         </w:rPr>
         <w:pict w14:anchorId="186489E9">
-          <v:rect id="_x0000_i1104" style="width:0;height:1.5pt" o:hralign="center" o:hrstd="t" o:hr="t" fillcolor="#a0a0a0" stroked="f"/>
+          <v:rect id="_x0000_i1032" style="width:0;height:1.5pt" o:hralign="center" o:hrstd="t" o:hr="t" fillcolor="#a0a0a0" stroked="f"/>
         </w:pict>
       </w:r>
     </w:p>
@@ -982,7 +984,7 @@
           <w:bCs/>
         </w:rPr>
         <w:pict w14:anchorId="640B6418">
-          <v:rect id="_x0000_i1105" style="width:0;height:1.5pt" o:hralign="center" o:hrstd="t" o:hr="t" fillcolor="#a0a0a0" stroked="f"/>
+          <v:rect id="_x0000_i1033" style="width:0;height:1.5pt" o:hralign="center" o:hrstd="t" o:hr="t" fillcolor="#a0a0a0" stroked="f"/>
         </w:pict>
       </w:r>
     </w:p>
@@ -8186,6 +8188,7 @@
   <w:style w:type="character" w:default="1" w:styleId="DefaultParagraphFont">
     <w:name w:val="Default Paragraph Font"/>
     <w:uiPriority w:val="1"/>
+    <w:semiHidden/>
     <w:unhideWhenUsed/>
   </w:style>
   <w:style w:type="table" w:default="1" w:styleId="TableNormal">

</xml_diff>